<commit_message>
toevoegingen logboek; veranderingen BFS
</commit_message>
<xml_diff>
--- a/Final/Logboek Profielwerkstuk.docx
+++ b/Final/Logboek Profielwerkstuk.docx
@@ -16,7 +16,25 @@
           <w:u w:val="single"/>
           <w:lang w:val="nl-NL"/>
         </w:rPr>
-        <w:t>Logboek Profielwerkstuk Steven Bronsveld en Thijs van Loenhout</w:t>
+        <w:t xml:space="preserve">Logboek Profielwerkstuk Steven </w:t>
+      </w:r>
+      <w:proofErr w:type="spellStart"/>
+      <w:r>
+        <w:rPr>
+          <w:sz w:val="28"/>
+          <w:u w:val="single"/>
+          <w:lang w:val="nl-NL"/>
+        </w:rPr>
+        <w:t>Bronsveld</w:t>
+      </w:r>
+      <w:proofErr w:type="spellEnd"/>
+      <w:r>
+        <w:rPr>
+          <w:sz w:val="28"/>
+          <w:u w:val="single"/>
+          <w:lang w:val="nl-NL"/>
+        </w:rPr>
+        <w:t xml:space="preserve"> en Thijs van Loenhout</w:t>
       </w:r>
     </w:p>
     <w:p>
@@ -43,7 +61,21 @@
         <w:rPr>
           <w:lang w:val="nl-NL"/>
         </w:rPr>
-        <w:t>Donderdag 16 maart was het eerste mentoruur waarin het profielwerkstuk werd genoemd. Onze mentor liet een lijst rondgaan waar je op moest schrijven met wie je je werkstuk zou maken en door wie je begeleid zou worden. Wij hadden het al eens over gehad over samenwerken bij het profielwerkstuk, en zo hebben we ons ook ingeschreven. We wisten niet direct wie we als begeleider wilden, ook omdat we nog geen onderwerp gekozen hadden. Op aanraden van onze mentor besloten we mevrouw Anzion, onze informatica docent, te benaderen. De dag daarna stuurde Thijs een mailtje waarop we de volgende dag al een positieve reactie kregen.</w:t>
+        <w:t xml:space="preserve">Donderdag 16 maart was het eerste mentoruur waarin het profielwerkstuk werd genoemd. Onze mentor liet een lijst rondgaan waar je op moest schrijven met wie je je werkstuk zou maken en door wie je begeleid zou worden. Wij hadden het al eens over gehad over samenwerken bij het profielwerkstuk, en zo hebben we ons ook ingeschreven. We wisten niet direct wie we als begeleider wilden, ook omdat we nog geen onderwerp gekozen hadden. Op aanraden van onze mentor besloten we mevrouw </w:t>
+      </w:r>
+      <w:proofErr w:type="spellStart"/>
+      <w:r>
+        <w:rPr>
+          <w:lang w:val="nl-NL"/>
+        </w:rPr>
+        <w:t>Anzion</w:t>
+      </w:r>
+      <w:proofErr w:type="spellEnd"/>
+      <w:r>
+        <w:rPr>
+          <w:lang w:val="nl-NL"/>
+        </w:rPr>
+        <w:t>, onze informatica docent, te benaderen. De dag daarna stuurde Thijs een mailtje waarop we de volgende dag al een positieve reactie kregen.</w:t>
       </w:r>
     </w:p>
     <w:p>
@@ -103,7 +135,21 @@
         <w:rPr>
           <w:lang w:val="nl-NL"/>
         </w:rPr>
-        <w:t>Deze week besteden wij nog aan het zoeken van een onderwerp. Uiteindelijk komen we op YouTube een serie tegen genaamd ‘Intelligence and Learning’, die ons inspireerde voor het onderwerp, waarvoor we op het moment nog geen goede formulering voor hebben.</w:t>
+        <w:t xml:space="preserve">Deze week besteden wij nog aan het zoeken van een onderwerp. Uiteindelijk komen we op YouTube een serie tegen genaamd ‘Intelligence </w:t>
+      </w:r>
+      <w:proofErr w:type="spellStart"/>
+      <w:r>
+        <w:rPr>
+          <w:lang w:val="nl-NL"/>
+        </w:rPr>
+        <w:t>and</w:t>
+      </w:r>
+      <w:proofErr w:type="spellEnd"/>
+      <w:r>
+        <w:rPr>
+          <w:lang w:val="nl-NL"/>
+        </w:rPr>
+        <w:t xml:space="preserve"> Learning’, die ons inspireerde voor het onderwerp, waarvoor we op het moment nog geen goede formulering voor hebben.</w:t>
       </w:r>
       <w:r>
         <w:rPr>
@@ -328,7 +374,21 @@
         <w:rPr>
           <w:lang w:val="nl-NL"/>
         </w:rPr>
-        <w:t>Dinsdag middag na school hebben we met de begeleider een gesprek gehad over het PvA en de toekomst van het project. Voornamelijk de structuur en de tijdsindeling zijn besproken.</w:t>
+        <w:t xml:space="preserve">Dinsdag middag na school hebben we met de begeleider een gesprek gehad over het </w:t>
+      </w:r>
+      <w:proofErr w:type="spellStart"/>
+      <w:r>
+        <w:rPr>
+          <w:lang w:val="nl-NL"/>
+        </w:rPr>
+        <w:t>PvA</w:t>
+      </w:r>
+      <w:proofErr w:type="spellEnd"/>
+      <w:r>
+        <w:rPr>
+          <w:lang w:val="nl-NL"/>
+        </w:rPr>
+        <w:t xml:space="preserve"> en de toekomst van het project. Voornamelijk de structuur en de tijdsindeling zijn besproken.</w:t>
       </w:r>
       <w:r>
         <w:rPr>
@@ -407,7 +467,49 @@
           <w:lang w:val="nl-NL"/>
         </w:rPr>
         <w:br/>
-        <w:t xml:space="preserve">Zondag hebben Thijs en Steven tweeëneenhalf uur in een Skype gesprek gezeten. Ongeveer een uur is besteed aan de overweging tussen Word en LaTeX maken (tot nog toe zonder resultaat). Ondertussen heeft Thijs naar de begeleider een mail gestuurd met vragen over het logboek, LaTeX en een nieuwe afspraak. Daarnaast is er nog een klein uur besteed aan testen met Git: wanneer worden bestanden corrupt en hoe kan je van terug naar de master-branch? Na herhaaldelijk testen hebben wij een redelijk inzicht gekregen in de werkingen hiervan en de combinatiemogelijkheden met bijvoorbeeld Word en Kladblok. Vervolgens is er nog gesproken over zaken over het profielwerkstuk als geheel. Belangrijke besproken punten zijn het format, de schrijfstijl, bronvermelding, logboek, discussie en inleiding. </w:t>
+        <w:t xml:space="preserve">Zondag hebben Thijs en Steven tweeëneenhalf uur in een Skype gesprek gezeten. Ongeveer een uur is besteed aan de overweging tussen Word en </w:t>
+      </w:r>
+      <w:proofErr w:type="spellStart"/>
+      <w:r>
+        <w:rPr>
+          <w:lang w:val="nl-NL"/>
+        </w:rPr>
+        <w:t>LaTeX</w:t>
+      </w:r>
+      <w:proofErr w:type="spellEnd"/>
+      <w:r>
+        <w:rPr>
+          <w:lang w:val="nl-NL"/>
+        </w:rPr>
+        <w:t xml:space="preserve"> maken (tot nog toe zonder resultaat). Ondertussen heeft Thijs naar de begeleider een mail gestuurd met vragen over het logboek, </w:t>
+      </w:r>
+      <w:proofErr w:type="spellStart"/>
+      <w:r>
+        <w:rPr>
+          <w:lang w:val="nl-NL"/>
+        </w:rPr>
+        <w:t>LaTeX</w:t>
+      </w:r>
+      <w:proofErr w:type="spellEnd"/>
+      <w:r>
+        <w:rPr>
+          <w:lang w:val="nl-NL"/>
+        </w:rPr>
+        <w:t xml:space="preserve"> en een nieuwe afspraak. Daarnaast is er nog een klein uur besteed aan testen met Git: wanneer worden bestanden corrupt en hoe kan je van terug naar de master-</w:t>
+      </w:r>
+      <w:proofErr w:type="spellStart"/>
+      <w:r>
+        <w:rPr>
+          <w:lang w:val="nl-NL"/>
+        </w:rPr>
+        <w:t>branch</w:t>
+      </w:r>
+      <w:proofErr w:type="spellEnd"/>
+      <w:r>
+        <w:rPr>
+          <w:lang w:val="nl-NL"/>
+        </w:rPr>
+        <w:t xml:space="preserve">? Na herhaaldelijk testen hebben wij een redelijk inzicht gekregen in de werkingen hiervan en de combinatiemogelijkheden met bijvoorbeeld Word en Kladblok. Vervolgens is er nog gesproken over zaken over het profielwerkstuk als geheel. Belangrijke besproken punten zijn het format, de schrijfstijl, bronvermelding, logboek, discussie en inleiding. </w:t>
       </w:r>
       <w:r>
         <w:rPr>
@@ -442,7 +544,23 @@
           <w:i/>
           <w:lang w:val="nl-NL"/>
         </w:rPr>
-        <w:t xml:space="preserve">De link naar onze GitHub repository is: </w:t>
+        <w:t xml:space="preserve">De link naar onze GitHub </w:t>
+      </w:r>
+      <w:proofErr w:type="spellStart"/>
+      <w:r>
+        <w:rPr>
+          <w:i/>
+          <w:lang w:val="nl-NL"/>
+        </w:rPr>
+        <w:t>repository</w:t>
+      </w:r>
+      <w:proofErr w:type="spellEnd"/>
+      <w:r>
+        <w:rPr>
+          <w:i/>
+          <w:lang w:val="nl-NL"/>
+        </w:rPr>
+        <w:t xml:space="preserve"> is: </w:t>
       </w:r>
       <w:hyperlink r:id="rId4" w:history="1">
         <w:r>
@@ -467,7 +585,23 @@
           <w:lang w:val="nl-NL"/>
         </w:rPr>
         <w:br/>
-        <w:t>Op GitHub worden de ‘commits’ bijgehouden. Hier staat welke bestanden op welk tijdstip bewerkt zijn.</w:t>
+        <w:t>Op GitHub worden de ‘</w:t>
+      </w:r>
+      <w:proofErr w:type="spellStart"/>
+      <w:r>
+        <w:rPr>
+          <w:i/>
+          <w:lang w:val="nl-NL"/>
+        </w:rPr>
+        <w:t>commits</w:t>
+      </w:r>
+      <w:proofErr w:type="spellEnd"/>
+      <w:r>
+        <w:rPr>
+          <w:i/>
+          <w:lang w:val="nl-NL"/>
+        </w:rPr>
+        <w:t>’ bijgehouden. Hier staat welke bestanden op welk tijdstip bewerkt zijn.</w:t>
       </w:r>
     </w:p>
     <w:p>
@@ -553,6 +687,81 @@
           <w:lang w:val="nl-NL"/>
         </w:rPr>
         <w:t>voor de eerste deelvraag.</w:t>
+      </w:r>
+      <w:r>
+        <w:rPr>
+          <w:lang w:val="nl-NL"/>
+        </w:rPr>
+        <w:br/>
+        <w:t>Woensdag is Steven voor ongeveer een uur bezig geweest met het stuk over machine learning. Er is nog kort overleg geweest over het in tweeën splitsen van de eerste deelvraag. Donderdag is besloten dat dit gaat gebeuren.</w:t>
+      </w:r>
+      <w:r>
+        <w:rPr>
+          <w:lang w:val="nl-NL"/>
+        </w:rPr>
+        <w:t xml:space="preserve"> Er komt nu een extra deelvraag in de richting van ‘Welke verschillende zelflerende algoritmes zijn er en hoe beïnvloeden ze zelflerende systemen?’.</w:t>
+      </w:r>
+      <w:r>
+        <w:rPr>
+          <w:lang w:val="nl-NL"/>
+        </w:rPr>
+        <w:br/>
+        <w:t>Donderdag hebben Steven en Thijs een half uur in een gesprek gezeten om te overleggen over deze deelvraag en over de indeling van het weekend.</w:t>
+      </w:r>
+      <w:r>
+        <w:rPr>
+          <w:lang w:val="nl-NL"/>
+        </w:rPr>
+        <w:br/>
+        <w:t>Vrijdag Ging Thijs naar familie in Limburg. Onderweg heeft hij een Random maze generator gemaakt in het kader van het onderdeel Depth-first search. Heen- en terugreis samen hebben ongeveer 4 uur gekost. Steven heeft ondertussen aan de kopjes training, supervised en unsupervised learning gewerkt.</w:t>
+      </w:r>
+      <w:r>
+        <w:rPr>
+          <w:lang w:val="nl-NL"/>
+        </w:rPr>
+        <w:br/>
+        <w:t>Zaterdag zijn Steven en Thijs machine learning, training, supervised learning en unsupervised learning doorgelopen. Een aantal spellingsfouten en grammaticale onjuistheden zijn eruit gevist. ’s Middags en ‘s avonds heeft Thijs nog voor ca. tweeëneenhalf uur aan het stuk over algoritmes gewerkt, een eerste versie is nu af maar het moet nog nagelezen worden.</w:t>
+      </w:r>
+      <w:r>
+        <w:rPr>
+          <w:lang w:val="nl-NL"/>
+        </w:rPr>
+        <w:br/>
+        <w:t xml:space="preserve">Zondag was Thijs weg en heeft Steven het door hem geschreven stuk in </w:t>
+      </w:r>
+      <w:proofErr w:type="spellStart"/>
+      <w:r>
+        <w:rPr>
+          <w:lang w:val="nl-NL"/>
+        </w:rPr>
+        <w:t>LaTeX</w:t>
+      </w:r>
+      <w:proofErr w:type="spellEnd"/>
+      <w:r>
+        <w:rPr>
+          <w:lang w:val="nl-NL"/>
+        </w:rPr>
+        <w:t xml:space="preserve"> gezet.</w:t>
+      </w:r>
+    </w:p>
+    <w:p>
+      <w:pPr>
+        <w:rPr>
+          <w:lang w:val="nl-NL"/>
+        </w:rPr>
+      </w:pPr>
+      <w:r>
+        <w:rPr>
+          <w:b/>
+          <w:lang w:val="nl-NL"/>
+        </w:rPr>
+        <w:t>Week 22</w:t>
+      </w:r>
+      <w:r>
+        <w:rPr>
+          <w:lang w:val="nl-NL"/>
+        </w:rPr>
+        <w:br/>
       </w:r>
       <w:bookmarkStart w:id="0" w:name="_GoBack"/>
       <w:bookmarkEnd w:id="0"/>

</xml_diff>

<commit_message>
Hallo; voorkennis bijgewerkt; logboek bijgewerkt
</commit_message>
<xml_diff>
--- a/Final/Logboek Profielwerkstuk.docx
+++ b/Final/Logboek Profielwerkstuk.docx
@@ -16,25 +16,7 @@
           <w:u w:val="single"/>
           <w:lang w:val="nl-NL"/>
         </w:rPr>
-        <w:t xml:space="preserve">Logboek Profielwerkstuk Steven </w:t>
-      </w:r>
-      <w:proofErr w:type="spellStart"/>
-      <w:r>
-        <w:rPr>
-          <w:sz w:val="28"/>
-          <w:u w:val="single"/>
-          <w:lang w:val="nl-NL"/>
-        </w:rPr>
-        <w:t>Bronsveld</w:t>
-      </w:r>
-      <w:proofErr w:type="spellEnd"/>
-      <w:r>
-        <w:rPr>
-          <w:sz w:val="28"/>
-          <w:u w:val="single"/>
-          <w:lang w:val="nl-NL"/>
-        </w:rPr>
-        <w:t xml:space="preserve"> en Thijs van Loenhout</w:t>
+        <w:t>Logboek Profielwerkstuk Steven Bronsveld en Thijs van Loenhout</w:t>
       </w:r>
     </w:p>
     <w:p>
@@ -61,21 +43,7 @@
         <w:rPr>
           <w:lang w:val="nl-NL"/>
         </w:rPr>
-        <w:t xml:space="preserve">Donderdag 16 maart was het eerste mentoruur waarin het profielwerkstuk werd genoemd. Onze mentor liet een lijst rondgaan waar je op moest schrijven met wie je je werkstuk zou maken en door wie je begeleid zou worden. Wij hadden het al eens over gehad over samenwerken bij het profielwerkstuk, en zo hebben we ons ook ingeschreven. We wisten niet direct wie we als begeleider wilden, ook omdat we nog geen onderwerp gekozen hadden. Op aanraden van onze mentor besloten we mevrouw </w:t>
-      </w:r>
-      <w:proofErr w:type="spellStart"/>
-      <w:r>
-        <w:rPr>
-          <w:lang w:val="nl-NL"/>
-        </w:rPr>
-        <w:t>Anzion</w:t>
-      </w:r>
-      <w:proofErr w:type="spellEnd"/>
-      <w:r>
-        <w:rPr>
-          <w:lang w:val="nl-NL"/>
-        </w:rPr>
-        <w:t>, onze informatica docent, te benaderen. De dag daarna stuurde Thijs een mailtje waarop we de volgende dag al een positieve reactie kregen.</w:t>
+        <w:t>Donderdag 16 maart was het eerste mentoruur waarin het profielwerkstuk werd genoemd. Onze mentor liet een lijst rondgaan waar je op moest schrijven met wie je je werkstuk zou maken en door wie je begeleid zou worden. Wij hadden het al eens over gehad over samenwerken bij het profielwerkstuk, en zo hebben we ons ook ingeschreven. We wisten niet direct wie we als begeleider wilden, ook omdat we nog geen onderwerp gekozen hadden. Op aanraden van onze mentor besloten we mevrouw Anzion, onze informatica docent, te benaderen. De dag daarna stuurde Thijs een mailtje waarop we de volgende dag al een positieve reactie kregen.</w:t>
       </w:r>
     </w:p>
     <w:p>
@@ -135,21 +103,7 @@
         <w:rPr>
           <w:lang w:val="nl-NL"/>
         </w:rPr>
-        <w:t xml:space="preserve">Deze week besteden wij nog aan het zoeken van een onderwerp. Uiteindelijk komen we op YouTube een serie tegen genaamd ‘Intelligence </w:t>
-      </w:r>
-      <w:proofErr w:type="spellStart"/>
-      <w:r>
-        <w:rPr>
-          <w:lang w:val="nl-NL"/>
-        </w:rPr>
-        <w:t>and</w:t>
-      </w:r>
-      <w:proofErr w:type="spellEnd"/>
-      <w:r>
-        <w:rPr>
-          <w:lang w:val="nl-NL"/>
-        </w:rPr>
-        <w:t xml:space="preserve"> Learning’, die ons inspireerde voor het onderwerp, waarvoor we op het moment nog geen goede formulering voor hebben.</w:t>
+        <w:t>Deze week besteden wij nog aan het zoeken van een onderwerp. Uiteindelijk komen we op YouTube een serie tegen genaamd ‘Intelligence and Learning’, die ons inspireerde voor het onderwerp, waarvoor we op het moment nog geen goede formulering voor hebben.</w:t>
       </w:r>
       <w:r>
         <w:rPr>
@@ -374,21 +328,7 @@
         <w:rPr>
           <w:lang w:val="nl-NL"/>
         </w:rPr>
-        <w:t xml:space="preserve">Dinsdag middag na school hebben we met de begeleider een gesprek gehad over het </w:t>
-      </w:r>
-      <w:proofErr w:type="spellStart"/>
-      <w:r>
-        <w:rPr>
-          <w:lang w:val="nl-NL"/>
-        </w:rPr>
-        <w:t>PvA</w:t>
-      </w:r>
-      <w:proofErr w:type="spellEnd"/>
-      <w:r>
-        <w:rPr>
-          <w:lang w:val="nl-NL"/>
-        </w:rPr>
-        <w:t xml:space="preserve"> en de toekomst van het project. Voornamelijk de structuur en de tijdsindeling zijn besproken.</w:t>
+        <w:t>Dinsdag middag na school hebben we met de begeleider een gesprek gehad over het PvA en de toekomst van het project. Voornamelijk de structuur en de tijdsindeling zijn besproken.</w:t>
       </w:r>
       <w:r>
         <w:rPr>
@@ -467,49 +407,7 @@
           <w:lang w:val="nl-NL"/>
         </w:rPr>
         <w:br/>
-        <w:t xml:space="preserve">Zondag hebben Thijs en Steven tweeëneenhalf uur in een Skype gesprek gezeten. Ongeveer een uur is besteed aan de overweging tussen Word en </w:t>
-      </w:r>
-      <w:proofErr w:type="spellStart"/>
-      <w:r>
-        <w:rPr>
-          <w:lang w:val="nl-NL"/>
-        </w:rPr>
-        <w:t>LaTeX</w:t>
-      </w:r>
-      <w:proofErr w:type="spellEnd"/>
-      <w:r>
-        <w:rPr>
-          <w:lang w:val="nl-NL"/>
-        </w:rPr>
-        <w:t xml:space="preserve"> maken (tot nog toe zonder resultaat). Ondertussen heeft Thijs naar de begeleider een mail gestuurd met vragen over het logboek, </w:t>
-      </w:r>
-      <w:proofErr w:type="spellStart"/>
-      <w:r>
-        <w:rPr>
-          <w:lang w:val="nl-NL"/>
-        </w:rPr>
-        <w:t>LaTeX</w:t>
-      </w:r>
-      <w:proofErr w:type="spellEnd"/>
-      <w:r>
-        <w:rPr>
-          <w:lang w:val="nl-NL"/>
-        </w:rPr>
-        <w:t xml:space="preserve"> en een nieuwe afspraak. Daarnaast is er nog een klein uur besteed aan testen met Git: wanneer worden bestanden corrupt en hoe kan je van terug naar de master-</w:t>
-      </w:r>
-      <w:proofErr w:type="spellStart"/>
-      <w:r>
-        <w:rPr>
-          <w:lang w:val="nl-NL"/>
-        </w:rPr>
-        <w:t>branch</w:t>
-      </w:r>
-      <w:proofErr w:type="spellEnd"/>
-      <w:r>
-        <w:rPr>
-          <w:lang w:val="nl-NL"/>
-        </w:rPr>
-        <w:t xml:space="preserve">? Na herhaaldelijk testen hebben wij een redelijk inzicht gekregen in de werkingen hiervan en de combinatiemogelijkheden met bijvoorbeeld Word en Kladblok. Vervolgens is er nog gesproken over zaken over het profielwerkstuk als geheel. Belangrijke besproken punten zijn het format, de schrijfstijl, bronvermelding, logboek, discussie en inleiding. </w:t>
+        <w:t xml:space="preserve">Zondag hebben Thijs en Steven tweeëneenhalf uur in een Skype gesprek gezeten. Ongeveer een uur is besteed aan de overweging tussen Word en LaTeX maken (tot nog toe zonder resultaat). Ondertussen heeft Thijs naar de begeleider een mail gestuurd met vragen over het logboek, LaTeX en een nieuwe afspraak. Daarnaast is er nog een klein uur besteed aan testen met Git: wanneer worden bestanden corrupt en hoe kan je van terug naar de master-branch? Na herhaaldelijk testen hebben wij een redelijk inzicht gekregen in de werkingen hiervan en de combinatiemogelijkheden met bijvoorbeeld Word en Kladblok. Vervolgens is er nog gesproken over zaken over het profielwerkstuk als geheel. Belangrijke besproken punten zijn het format, de schrijfstijl, bronvermelding, logboek, discussie en inleiding. </w:t>
       </w:r>
       <w:r>
         <w:rPr>
@@ -544,23 +442,7 @@
           <w:i/>
           <w:lang w:val="nl-NL"/>
         </w:rPr>
-        <w:t xml:space="preserve">De link naar onze GitHub </w:t>
-      </w:r>
-      <w:proofErr w:type="spellStart"/>
-      <w:r>
-        <w:rPr>
-          <w:i/>
-          <w:lang w:val="nl-NL"/>
-        </w:rPr>
-        <w:t>repository</w:t>
-      </w:r>
-      <w:proofErr w:type="spellEnd"/>
-      <w:r>
-        <w:rPr>
-          <w:i/>
-          <w:lang w:val="nl-NL"/>
-        </w:rPr>
-        <w:t xml:space="preserve"> is: </w:t>
+        <w:t xml:space="preserve">De link naar onze GitHub repository is: </w:t>
       </w:r>
       <w:hyperlink r:id="rId4" w:history="1">
         <w:r>
@@ -585,262 +467,202 @@
           <w:lang w:val="nl-NL"/>
         </w:rPr>
         <w:br/>
-        <w:t>Op GitHub worden de ‘</w:t>
-      </w:r>
-      <w:proofErr w:type="spellStart"/>
+        <w:t>Op GitHub worden de ‘commits’ bijgehouden. Hier staat welke bestanden op welk tijdstip bewerkt zijn.</w:t>
+      </w:r>
+    </w:p>
+    <w:p>
+      <w:pPr>
+        <w:rPr>
+          <w:lang w:val="nl-NL"/>
+        </w:rPr>
+      </w:pPr>
+      <w:r>
+        <w:rPr>
+          <w:b/>
+          <w:lang w:val="nl-NL"/>
+        </w:rPr>
+        <w:t>Week 21</w:t>
+      </w:r>
+      <w:r>
+        <w:rPr>
+          <w:b/>
+          <w:lang w:val="nl-NL"/>
+        </w:rPr>
+        <w:br/>
+      </w:r>
+      <w:r>
+        <w:rPr>
+          <w:lang w:val="nl-NL"/>
+        </w:rPr>
+        <w:t xml:space="preserve">Maandag avond heeft Thijs </w:t>
+      </w:r>
+      <w:r>
+        <w:rPr>
+          <w:lang w:val="nl-NL"/>
+        </w:rPr>
+        <w:t xml:space="preserve">ongeveer 75 minuten </w:t>
+      </w:r>
+      <w:r>
+        <w:rPr>
+          <w:lang w:val="nl-NL"/>
+        </w:rPr>
+        <w:t xml:space="preserve">gewerkt aan de inleiding van de eerste deelvraag en aan het kopje </w:t>
+      </w:r>
       <w:r>
         <w:rPr>
           <w:i/>
           <w:lang w:val="nl-NL"/>
         </w:rPr>
-        <w:t>commits</w:t>
-      </w:r>
-      <w:proofErr w:type="spellEnd"/>
+        <w:t>Algoritmes.</w:t>
+      </w:r>
       <w:r>
         <w:rPr>
           <w:i/>
           <w:lang w:val="nl-NL"/>
         </w:rPr>
-        <w:t>’ bijgehouden. Hier staat welke bestanden op welk tijdstip bewerkt zijn.</w:t>
-      </w:r>
-    </w:p>
-    <w:p>
-      <w:pPr>
-        <w:rPr>
-          <w:lang w:val="nl-NL"/>
-        </w:rPr>
-      </w:pPr>
-      <w:r>
-        <w:rPr>
-          <w:b/>
-          <w:lang w:val="nl-NL"/>
-        </w:rPr>
-        <w:t>Week 21</w:t>
-      </w:r>
-      <w:r>
-        <w:rPr>
-          <w:b/>
-          <w:lang w:val="nl-NL"/>
-        </w:rPr>
-        <w:br/>
-      </w:r>
-      <w:r>
-        <w:rPr>
-          <w:lang w:val="nl-NL"/>
-        </w:rPr>
-        <w:t xml:space="preserve">Maandag avond heeft Thijs </w:t>
-      </w:r>
-      <w:r>
-        <w:rPr>
-          <w:lang w:val="nl-NL"/>
-        </w:rPr>
-        <w:t xml:space="preserve">ongeveer 75 minuten </w:t>
-      </w:r>
-      <w:r>
-        <w:rPr>
-          <w:lang w:val="nl-NL"/>
-        </w:rPr>
-        <w:t xml:space="preserve">gewerkt aan de inleiding van de eerste deelvraag </w:t>
-      </w:r>
-      <w:r>
-        <w:rPr>
-          <w:lang w:val="nl-NL"/>
-        </w:rPr>
-        <w:lastRenderedPageBreak/>
-        <w:t xml:space="preserve">en aan het kopje </w:t>
+        <w:br/>
+      </w:r>
+      <w:r>
+        <w:rPr>
+          <w:lang w:val="nl-NL"/>
+        </w:rPr>
+        <w:t xml:space="preserve">Dinsdag heeft Thijs </w:t>
+      </w:r>
+      <w:r>
+        <w:rPr>
+          <w:lang w:val="nl-NL"/>
+        </w:rPr>
+        <w:t xml:space="preserve">anderhalf uur gewerkt aan het kopje </w:t>
       </w:r>
       <w:r>
         <w:rPr>
           <w:i/>
           <w:lang w:val="nl-NL"/>
         </w:rPr>
-        <w:t>Algoritmes.</w:t>
+        <w:t xml:space="preserve">Breadth-first search </w:t>
+      </w:r>
+      <w:r>
+        <w:rPr>
+          <w:lang w:val="nl-NL"/>
+        </w:rPr>
+        <w:t>voor de eerste deelvraag.</w:t>
+      </w:r>
+      <w:r>
+        <w:rPr>
+          <w:lang w:val="nl-NL"/>
+        </w:rPr>
+        <w:br/>
+        <w:t>Woensdag is Steven voor ongeveer een uur bezig geweest met het stuk over machine learning. Er is nog kort overleg geweest over het in tweeën splitsen van de eerste deelvraag. Donderdag is besloten dat dit gaat gebeuren.</w:t>
+      </w:r>
+      <w:r>
+        <w:rPr>
+          <w:lang w:val="nl-NL"/>
+        </w:rPr>
+        <w:t xml:space="preserve"> Er komt nu een extra deelvraag in de richting van ‘Welke verschillende zelflerende algoritmes zijn er en hoe beïnvloeden ze zelflerende systemen?’.</w:t>
+      </w:r>
+      <w:r>
+        <w:rPr>
+          <w:lang w:val="nl-NL"/>
+        </w:rPr>
+        <w:br/>
+        <w:t>Donderdag hebben Steven en Thijs een half uur in een gesprek gezeten om te overleggen over deze deelvraag en over de indeling van het weekend.</w:t>
+      </w:r>
+      <w:r>
+        <w:rPr>
+          <w:lang w:val="nl-NL"/>
+        </w:rPr>
+        <w:br/>
+        <w:t>Vrijdag Ging Thijs naar familie in Limburg. Onderweg heeft hij een Random maze generator gemaakt in het kader van het onderdeel Depth-first search. Heen- en terugreis samen hebben ongeveer 4 uur gekost. Steven heeft ondertussen aan de kopjes training, supervised en unsupervised learning gewerkt.</w:t>
+      </w:r>
+      <w:r>
+        <w:rPr>
+          <w:lang w:val="nl-NL"/>
+        </w:rPr>
+        <w:br/>
+        <w:t>Zaterdag zijn Steven en Thijs machine learning, training, supervised learning en unsupervised learning doorgelopen. Een aantal spellingsfouten en grammaticale onjuistheden zijn eruit gevist. ’s Middags en ‘s avonds heeft Thijs nog voor ca. tweeëneenhalf uur aan het stuk over algoritmes gewerkt, een eerste versie is nu af maar het moet nog nagelezen worden.</w:t>
+      </w:r>
+      <w:r>
+        <w:rPr>
+          <w:lang w:val="nl-NL"/>
+        </w:rPr>
+        <w:br/>
+        <w:t>Zondag was Thijs weg en heeft Steven het door hem geschreven stuk in LaTeX gezet.</w:t>
+      </w:r>
+    </w:p>
+    <w:p>
+      <w:pPr>
+        <w:rPr>
+          <w:lang w:val="nl-NL"/>
+        </w:rPr>
+      </w:pPr>
+      <w:r>
+        <w:rPr>
+          <w:b/>
+          <w:lang w:val="nl-NL"/>
+        </w:rPr>
+        <w:t>Week 22</w:t>
+      </w:r>
+      <w:r>
+        <w:rPr>
+          <w:lang w:val="nl-NL"/>
+        </w:rPr>
+        <w:br/>
+      </w:r>
+      <w:r>
+        <w:rPr>
+          <w:lang w:val="nl-NL"/>
+        </w:rPr>
+        <w:t>Woensdag heeft Steven in de les informatica de eerste versie van de eerste deelvraag aan de begeleider gegeven. Donderdag hebben wij dit klad teruggekregen met een aantal opmerkingen, voornamelijk</w:t>
+      </w:r>
+      <w:r>
+        <w:rPr>
+          <w:lang w:val="nl-NL"/>
+        </w:rPr>
+        <w:t xml:space="preserve"> voor</w:t>
+      </w:r>
+      <w:r>
+        <w:rPr>
+          <w:lang w:val="nl-NL"/>
+        </w:rPr>
+        <w:t xml:space="preserve"> grammaticale fouten. </w:t>
+      </w:r>
+      <w:r>
+        <w:rPr>
+          <w:lang w:val="nl-NL"/>
+        </w:rPr>
+        <w:t>We zijn deze opmerkingen langsgegaan</w:t>
+      </w:r>
+      <w:r>
+        <w:rPr>
+          <w:lang w:val="nl-NL"/>
+        </w:rPr>
+        <w:t xml:space="preserve"> en hebben de fouten eruit gevist. Er bleken heel erg rare fouten in te staan die zich vaak herhaalden (zoals de apostrof of trema vergeten). Dit blijkt te komen doordat LaTeX net iets anders werkt dan Word, waardoor sommige tekens niet herkent worden. Gelukkig zijn we hier snel achter gekomen, nu kunnen we er voortaan op letten. Donderdag middag heeft Thijs het kopje </w:t>
       </w:r>
       <w:r>
         <w:rPr>
           <w:i/>
           <w:lang w:val="nl-NL"/>
         </w:rPr>
-        <w:br/>
-      </w:r>
-      <w:r>
-        <w:rPr>
-          <w:lang w:val="nl-NL"/>
-        </w:rPr>
-        <w:t xml:space="preserve">Dinsdag heeft Thijs </w:t>
-      </w:r>
-      <w:r>
-        <w:rPr>
-          <w:lang w:val="nl-NL"/>
-        </w:rPr>
-        <w:t xml:space="preserve">anderhalf uur gewerkt aan het kopje </w:t>
+        <w:t>Breadth-First search</w:t>
+      </w:r>
+      <w:r>
+        <w:rPr>
+          <w:lang w:val="nl-NL"/>
+        </w:rPr>
+        <w:t xml:space="preserve"> herschreven, maar het is nog niet naar behoeven. Hij zal hier later nog naar kijken.</w:t>
+      </w:r>
+      <w:r>
+        <w:rPr>
+          <w:lang w:val="nl-NL"/>
+        </w:rPr>
+        <w:br/>
+        <w:t xml:space="preserve">Thijs was dit hele weekend weg, Steven is begonnen aan het stuk over </w:t>
       </w:r>
       <w:r>
         <w:rPr>
           <w:i/>
           <w:lang w:val="nl-NL"/>
         </w:rPr>
-        <w:t xml:space="preserve">Breadth-first search </w:t>
-      </w:r>
-      <w:r>
-        <w:rPr>
-          <w:lang w:val="nl-NL"/>
-        </w:rPr>
-        <w:t>voor de eerste deelvraag.</w:t>
-      </w:r>
-      <w:r>
-        <w:rPr>
-          <w:lang w:val="nl-NL"/>
-        </w:rPr>
-        <w:br/>
-        <w:t>Woensdag is Steven voor ongeveer een uur bezig geweest met het stuk over machine learning. Er is nog kort overleg geweest over het in tweeën splitsen van de eerste deelvraag. Donderdag is besloten dat dit gaat gebeuren.</w:t>
-      </w:r>
-      <w:r>
-        <w:rPr>
-          <w:lang w:val="nl-NL"/>
-        </w:rPr>
-        <w:t xml:space="preserve"> Er komt nu een extra deelvraag in de richting van ‘Welke verschillende zelflerende algoritmes zijn er en hoe beïnvloeden ze zelflerende systemen?’.</w:t>
-      </w:r>
-      <w:r>
-        <w:rPr>
-          <w:lang w:val="nl-NL"/>
-        </w:rPr>
-        <w:br/>
-        <w:t>Donderdag hebben Steven en Thijs een half uur in een gesprek gezeten om te overleggen over deze deelvraag en over de indeling van het weekend.</w:t>
-      </w:r>
-      <w:r>
-        <w:rPr>
-          <w:lang w:val="nl-NL"/>
-        </w:rPr>
-        <w:br/>
-        <w:t>Vrijdag Ging Thijs naar familie in Limburg. Onderweg heeft hij een Random maze generator gemaakt in het kader van het onderdeel Depth-first search. Heen- en terugreis samen hebben ongeveer 4 uur gekost. Steven heeft ondertussen aan de kopjes training, supervised en unsupervised learning gewerkt.</w:t>
-      </w:r>
-      <w:r>
-        <w:rPr>
-          <w:lang w:val="nl-NL"/>
-        </w:rPr>
-        <w:br/>
-        <w:t>Zaterdag zijn Steven en Thijs machine learning, training, supervised learning en unsupervised learning doorgelopen. Een aantal spellingsfouten en grammaticale onjuistheden zijn eruit gevist. ’s Middags en ‘s avonds heeft Thijs nog voor ca. tweeëneenhalf uur aan het stuk over algoritmes gewerkt, een eerste versie is nu af maar het moet nog nagelezen worden.</w:t>
-      </w:r>
-      <w:r>
-        <w:rPr>
-          <w:lang w:val="nl-NL"/>
-        </w:rPr>
-        <w:br/>
-        <w:t xml:space="preserve">Zondag was Thijs weg en heeft Steven het door hem geschreven stuk in </w:t>
-      </w:r>
-      <w:proofErr w:type="spellStart"/>
-      <w:r>
-        <w:rPr>
-          <w:lang w:val="nl-NL"/>
-        </w:rPr>
-        <w:t>LaTeX</w:t>
-      </w:r>
-      <w:proofErr w:type="spellEnd"/>
-      <w:r>
-        <w:rPr>
-          <w:lang w:val="nl-NL"/>
-        </w:rPr>
-        <w:t xml:space="preserve"> gezet.</w:t>
-      </w:r>
-    </w:p>
-    <w:p>
-      <w:pPr>
-        <w:rPr>
-          <w:lang w:val="nl-NL"/>
-        </w:rPr>
-      </w:pPr>
-      <w:r>
-        <w:rPr>
-          <w:b/>
-          <w:lang w:val="nl-NL"/>
-        </w:rPr>
-        <w:t>Week 22</w:t>
-      </w:r>
-      <w:r>
-        <w:rPr>
-          <w:lang w:val="nl-NL"/>
-        </w:rPr>
-        <w:br/>
-      </w:r>
-      <w:r>
-        <w:rPr>
-          <w:lang w:val="nl-NL"/>
-        </w:rPr>
-        <w:t>Woensdag heeft Steven in de les informatica de eerste versie van de eerste deelvraag aan de begeleider gegeven. Donderdag hebben wij dit klad teruggekregen met een aantal opmerkingen, voornamelijk</w:t>
-      </w:r>
-      <w:r>
-        <w:rPr>
-          <w:lang w:val="nl-NL"/>
-        </w:rPr>
-        <w:t xml:space="preserve"> voor</w:t>
-      </w:r>
-      <w:r>
-        <w:rPr>
-          <w:lang w:val="nl-NL"/>
-        </w:rPr>
-        <w:t xml:space="preserve"> grammaticale fouten. </w:t>
-      </w:r>
-      <w:r>
-        <w:rPr>
-          <w:lang w:val="nl-NL"/>
-        </w:rPr>
-        <w:t>We zijn deze opmerkingen langsgegaan</w:t>
-      </w:r>
-      <w:r>
-        <w:rPr>
-          <w:lang w:val="nl-NL"/>
-        </w:rPr>
-        <w:t xml:space="preserve"> en hebben de fouten eruit gevist. Er bleken heel erg rare fouten in te staan die zich vaak herhaalden (zoals de apostrof of trema vergeten). Dit blijkt te komen doordat </w:t>
-      </w:r>
-      <w:proofErr w:type="spellStart"/>
-      <w:r>
-        <w:rPr>
-          <w:lang w:val="nl-NL"/>
-        </w:rPr>
-        <w:t>LaTeX</w:t>
-      </w:r>
-      <w:proofErr w:type="spellEnd"/>
-      <w:r>
-        <w:rPr>
-          <w:lang w:val="nl-NL"/>
-        </w:rPr>
-        <w:t xml:space="preserve"> net iets anders werkt dan Word, waardoor sommige tekens niet herkent worden. Gelukkig zijn we hier snel achter gekomen, nu kunnen we er voortaan op letten. Donderdag middag heeft Thijs het kopje </w:t>
-      </w:r>
-      <w:proofErr w:type="spellStart"/>
-      <w:r>
-        <w:rPr>
-          <w:i/>
-          <w:lang w:val="nl-NL"/>
-        </w:rPr>
-        <w:t>Breadth</w:t>
-      </w:r>
-      <w:proofErr w:type="spellEnd"/>
-      <w:r>
-        <w:rPr>
-          <w:i/>
-          <w:lang w:val="nl-NL"/>
-        </w:rPr>
-        <w:t>-First search</w:t>
-      </w:r>
-      <w:r>
-        <w:rPr>
-          <w:lang w:val="nl-NL"/>
-        </w:rPr>
-        <w:t xml:space="preserve"> herschreven, maar het is nog niet naar behoeven. Hij zal hier later nog naar kijken.</w:t>
-      </w:r>
-      <w:r>
-        <w:rPr>
-          <w:lang w:val="nl-NL"/>
-        </w:rPr>
-        <w:br/>
-        <w:t xml:space="preserve">Thijs was dit hele weekend weg, Steven is begonnen aan het stuk over </w:t>
-      </w:r>
-      <w:r>
-        <w:rPr>
-          <w:i/>
-          <w:lang w:val="nl-NL"/>
-        </w:rPr>
         <w:t>Support Vector Machines</w:t>
       </w:r>
       <w:r>
@@ -869,9 +691,41 @@
           <w:lang w:val="nl-NL"/>
         </w:rPr>
         <w:br/>
+      </w:r>
+      <w:r>
+        <w:rPr>
+          <w:lang w:val="nl-NL"/>
+        </w:rPr>
+        <w:t>Maandag tot en met donder</w:t>
+      </w:r>
+      <w:r>
+        <w:rPr>
+          <w:lang w:val="nl-NL"/>
+        </w:rPr>
+        <w:t>dag alleen kleine dingen toegevoegd aan het logboek en aanpassingen gemaakt in het stukje over Support Vector Machines. Dit resulteerde wel in een merging problem. Dit is direct opgelost en zorgde voor geen verdere problemen.</w:t>
+      </w:r>
+      <w:r>
+        <w:rPr>
+          <w:lang w:val="nl-NL"/>
+        </w:rPr>
+        <w:br/>
+        <w:t>Zaterdag heeft Thijs twee uur aan videomateriaal van de lijst gekeken als onderzoek naar evolutionaire systemen en genetic algoritms. Daarna heeft hij het stukje BFS opnieuw getypt, dit moet nog doorgelezen worden door Steven.</w:t>
+      </w:r>
+      <w:r>
+        <w:rPr>
+          <w:lang w:val="nl-NL"/>
+        </w:rPr>
+        <w:br/>
+        <w:t>Zondag heeft Thijs nog een uur aan video’s gekeken. Het meeste over genetic algoritms is behandeld en wordt begrepen. Ook is hij begonnen aan neural networks, iets wat nog wel vaag is en meer onderzoek vereist.</w:t>
       </w:r>
       <w:bookmarkStart w:id="0" w:name="_GoBack"/>
       <w:bookmarkEnd w:id="0"/>
+      <w:r>
+        <w:rPr>
+          <w:lang w:val="nl-NL"/>
+        </w:rPr>
+        <w:br/>
+      </w:r>
       <w:r>
         <w:rPr>
           <w:lang w:val="nl-NL"/>

</xml_diff>

<commit_message>
LaTeX gecentreerd om = teken
</commit_message>
<xml_diff>
--- a/Final/Logboek Profielwerkstuk.docx
+++ b/Final/Logboek Profielwerkstuk.docx
@@ -2435,41 +2435,35 @@
         </w:rPr>
         <w:t xml:space="preserve"> </w:t>
       </w:r>
-      <w:proofErr w:type="spellStart"/>
-      <w:r>
-        <w:rPr>
-          <w:lang w:val="nl-NL"/>
-        </w:rPr>
-        <w:t>improvement</w:t>
-      </w:r>
-      <w:proofErr w:type="spellEnd"/>
-      <w:r>
-        <w:rPr>
-          <w:lang w:val="nl-NL"/>
-        </w:rPr>
-        <w:t xml:space="preserve">. Daarna heeft hij anderhalf uur aan </w:t>
-      </w:r>
-      <w:proofErr w:type="spellStart"/>
-      <w:r>
-        <w:rPr>
-          <w:lang w:val="nl-NL"/>
-        </w:rPr>
-        <w:t>LaTeX</w:t>
-      </w:r>
-      <w:proofErr w:type="spellEnd"/>
-      <w:r>
-        <w:rPr>
-          <w:lang w:val="nl-NL"/>
-        </w:rPr>
-        <w:t xml:space="preserve"> gewerkt om</w:t>
-      </w:r>
       <w:bookmarkStart w:id="0" w:name="_GoBack"/>
       <w:bookmarkEnd w:id="0"/>
-      <w:r>
-        <w:rPr>
-          <w:lang w:val="nl-NL"/>
-        </w:rPr>
-        <w:t xml:space="preserve"> deelvraag 4 erin te zetten. Vervolgens hebben Thijs en Steven een half uur genomen om een nieuwe </w:t>
+      <w:proofErr w:type="spellStart"/>
+      <w:r>
+        <w:rPr>
+          <w:lang w:val="nl-NL"/>
+        </w:rPr>
+        <w:t>improvement</w:t>
+      </w:r>
+      <w:proofErr w:type="spellEnd"/>
+      <w:r>
+        <w:rPr>
+          <w:lang w:val="nl-NL"/>
+        </w:rPr>
+        <w:t xml:space="preserve">. Daarna heeft hij anderhalf uur aan </w:t>
+      </w:r>
+      <w:proofErr w:type="spellStart"/>
+      <w:r>
+        <w:rPr>
+          <w:lang w:val="nl-NL"/>
+        </w:rPr>
+        <w:t>LaTeX</w:t>
+      </w:r>
+      <w:proofErr w:type="spellEnd"/>
+      <w:r>
+        <w:rPr>
+          <w:lang w:val="nl-NL"/>
+        </w:rPr>
+        <w:t xml:space="preserve"> gewerkt om deelvraag 4 erin te zetten. Vervolgens hebben Thijs en Steven een half uur genomen om een nieuwe </w:t>
       </w:r>
       <w:proofErr w:type="spellStart"/>
       <w:r>

</xml_diff>

<commit_message>
Verslag doorgelezen en verbeterd; logboek bijgewerkt
</commit_message>
<xml_diff>
--- a/Final/Logboek Profielwerkstuk.docx
+++ b/Final/Logboek Profielwerkstuk.docx
@@ -640,7 +640,14 @@
         <w:rPr>
           <w:lang w:val="nl-NL"/>
         </w:rPr>
-        <w:t xml:space="preserve">gewerkt aan de inleiding van de eerste deelvraag en aan het kopje </w:t>
+        <w:t xml:space="preserve">gewerkt aan de inleiding van de eerste deelvraag </w:t>
+      </w:r>
+      <w:r>
+        <w:rPr>
+          <w:lang w:val="nl-NL"/>
+        </w:rPr>
+        <w:lastRenderedPageBreak/>
+        <w:t xml:space="preserve">en aan het kopje </w:t>
       </w:r>
       <w:r>
         <w:rPr>
@@ -1252,7 +1259,14 @@
         <w:rPr>
           <w:lang w:val="nl-NL"/>
         </w:rPr>
-        <w:t xml:space="preserve"> stond wel in het grote bestand toegevoegd. Hier zijn echter wat kleine fouten gemaakt die hij zondag heeft opgelost. Ook o</w:t>
+        <w:t xml:space="preserve"> stond wel in het grote bestand toegevoegd. Hier zijn echter wat kleine fouten gemaakt die hij </w:t>
+      </w:r>
+      <w:r>
+        <w:rPr>
+          <w:lang w:val="nl-NL"/>
+        </w:rPr>
+        <w:lastRenderedPageBreak/>
+        <w:t>zondag heeft opgelost. Ook o</w:t>
       </w:r>
       <w:r>
         <w:rPr>
@@ -2004,6 +2018,7 @@
         <w:rPr>
           <w:lang w:val="nl-NL"/>
         </w:rPr>
+        <w:lastRenderedPageBreak/>
         <w:t xml:space="preserve">’s avond is Thijs begonnen aan de </w:t>
       </w:r>
       <w:proofErr w:type="spellStart"/>
@@ -2612,7 +2627,14 @@
         <w:rPr>
           <w:lang w:val="nl-NL"/>
         </w:rPr>
-        <w:t xml:space="preserve">Tijdens de informatica les op dinsdag spraken we af vrijdag voor school een gesprek met de begeleidster te hebben. Dit gesprek duurde een kwartier. Er zijn geen verbeterpunten opgemerkt door de begeleidster. We gaan vanaf nu met hoofdstukken werken i.p.v. deelvragen. Thijs heeft de </w:t>
+        <w:t xml:space="preserve">Tijdens de informatica les op dinsdag spraken we af vrijdag voor school een gesprek met de </w:t>
+      </w:r>
+      <w:r>
+        <w:rPr>
+          <w:lang w:val="nl-NL"/>
+        </w:rPr>
+        <w:lastRenderedPageBreak/>
+        <w:t xml:space="preserve">begeleidster te hebben. Dit gesprek duurde een kwartier. Er zijn geen verbeterpunten opgemerkt door de begeleidster. We gaan vanaf nu met hoofdstukken werken i.p.v. deelvragen. Thijs heeft de </w:t>
       </w:r>
       <w:proofErr w:type="spellStart"/>
       <w:r>
@@ -2725,8 +2747,296 @@
           <w:lang w:val="nl-NL"/>
         </w:rPr>
       </w:pPr>
+      <w:r>
+        <w:rPr>
+          <w:b/>
+          <w:lang w:val="nl-NL"/>
+        </w:rPr>
+        <w:t>Week 38</w:t>
+      </w:r>
+      <w:r>
+        <w:rPr>
+          <w:b/>
+          <w:lang w:val="nl-NL"/>
+        </w:rPr>
+        <w:br/>
+      </w:r>
+      <w:r>
+        <w:rPr>
+          <w:lang w:val="nl-NL"/>
+        </w:rPr>
+        <w:t xml:space="preserve">Dinsdag heeft Steven een dataset gevonden met 42000 afbeeldingen van handgeschreven nummers. Dit heeft hij in vijf minuten in een </w:t>
+      </w:r>
+      <w:proofErr w:type="spellStart"/>
+      <w:r>
+        <w:rPr>
+          <w:lang w:val="nl-NL"/>
+        </w:rPr>
+        <w:t>java</w:t>
+      </w:r>
+      <w:proofErr w:type="spellEnd"/>
+      <w:r>
+        <w:rPr>
+          <w:lang w:val="nl-NL"/>
+        </w:rPr>
+        <w:t xml:space="preserve"> programma kunnen zetten dat deze afbeeldingen in een frame laat zien, de basis voor het ANN dat nummers zal moeten leren herkennen.</w:t>
+      </w:r>
+      <w:r>
+        <w:rPr>
+          <w:lang w:val="nl-NL"/>
+        </w:rPr>
+        <w:br/>
+        <w:t xml:space="preserve">Woensdag hebben Thijs en Steven een tussenuur besteed aan de </w:t>
+      </w:r>
+      <w:proofErr w:type="spellStart"/>
+      <w:r>
+        <w:rPr>
+          <w:lang w:val="nl-NL"/>
+        </w:rPr>
+        <w:t>platformer</w:t>
+      </w:r>
+      <w:proofErr w:type="spellEnd"/>
+      <w:r>
+        <w:rPr>
+          <w:lang w:val="nl-NL"/>
+        </w:rPr>
+        <w:t xml:space="preserve">. We hebben afgesproken als obstakels ‘heuvels’ te hebben waar de speler overheen moet, vijanden die de speler doden als ze hem aanraken (wellicht niet als hij óp ze springt) en misschien ook nog gaten waar de speler in kan vallen. Daarnaast is ook de code veranderd van een </w:t>
+      </w:r>
+      <w:proofErr w:type="spellStart"/>
+      <w:r>
+        <w:rPr>
+          <w:lang w:val="nl-NL"/>
+        </w:rPr>
+        <w:t>grid</w:t>
+      </w:r>
+      <w:proofErr w:type="spellEnd"/>
+      <w:r>
+        <w:rPr>
+          <w:lang w:val="nl-NL"/>
+        </w:rPr>
+        <w:t xml:space="preserve"> met </w:t>
+      </w:r>
+      <w:proofErr w:type="spellStart"/>
+      <w:r>
+        <w:rPr>
+          <w:lang w:val="nl-NL"/>
+        </w:rPr>
+        <w:t>cells</w:t>
+      </w:r>
+      <w:proofErr w:type="spellEnd"/>
+      <w:r>
+        <w:rPr>
+          <w:lang w:val="nl-NL"/>
+        </w:rPr>
+        <w:t xml:space="preserve"> naar een wereld met </w:t>
+      </w:r>
+      <w:proofErr w:type="spellStart"/>
+      <w:r>
+        <w:rPr>
+          <w:lang w:val="nl-NL"/>
+        </w:rPr>
+        <w:t>tiles</w:t>
+      </w:r>
+      <w:proofErr w:type="spellEnd"/>
+      <w:r>
+        <w:rPr>
+          <w:lang w:val="nl-NL"/>
+        </w:rPr>
+        <w:t>.</w:t>
+      </w:r>
+      <w:r>
+        <w:rPr>
+          <w:lang w:val="nl-NL"/>
+        </w:rPr>
+        <w:br/>
+        <w:t>Wij waren dit weekend allebei ziek waardoor we niet aan het profielwerkstuk gewerkt hebben.</w:t>
+      </w:r>
+    </w:p>
+    <w:p>
+      <w:pPr>
+        <w:rPr>
+          <w:lang w:val="nl-NL"/>
+        </w:rPr>
+      </w:pPr>
+      <w:r>
+        <w:rPr>
+          <w:b/>
+          <w:lang w:val="nl-NL"/>
+        </w:rPr>
+        <w:t>Week 39</w:t>
+      </w:r>
+      <w:r>
+        <w:rPr>
+          <w:b/>
+          <w:lang w:val="nl-NL"/>
+        </w:rPr>
+        <w:br/>
+      </w:r>
+      <w:r>
+        <w:rPr>
+          <w:lang w:val="nl-NL"/>
+        </w:rPr>
+        <w:t xml:space="preserve">Dinsdag is Steven begonnen aan het ANN om handgeschreven nummers te herkennen. Hij heeft </w:t>
+      </w:r>
+      <w:r>
+        <w:rPr>
+          <w:lang w:val="nl-NL"/>
+        </w:rPr>
+        <w:t>twee</w:t>
+      </w:r>
+      <w:r>
+        <w:rPr>
+          <w:lang w:val="nl-NL"/>
+        </w:rPr>
+        <w:t xml:space="preserve"> uur gewerkt. </w:t>
+      </w:r>
+      <w:r>
+        <w:rPr>
+          <w:lang w:val="nl-NL"/>
+        </w:rPr>
+        <w:br/>
+        <w:t>Woensdag heeft Steven een uur aan het ANN gewerkt om kleuren, die veranderen bij verschillende waardes, toe te voegen aan de synapsen.</w:t>
+      </w:r>
+      <w:r>
+        <w:rPr>
+          <w:lang w:val="nl-NL"/>
+        </w:rPr>
+        <w:br/>
+      </w:r>
+      <w:r>
+        <w:rPr>
+          <w:lang w:val="nl-NL"/>
+        </w:rPr>
+        <w:t>Zaterdag en zondag heeft Steven nog een gecombineerde 4 uur gewerkt om een AND en XOR gate te krijgen in het ANN.</w:t>
+      </w:r>
+    </w:p>
+    <w:p>
+      <w:pPr>
+        <w:rPr>
+          <w:lang w:val="nl-NL"/>
+        </w:rPr>
+      </w:pPr>
+      <w:r>
+        <w:rPr>
+          <w:b/>
+          <w:lang w:val="nl-NL"/>
+        </w:rPr>
+        <w:t>Week 40</w:t>
+      </w:r>
+      <w:r>
+        <w:rPr>
+          <w:b/>
+          <w:lang w:val="nl-NL"/>
+        </w:rPr>
+        <w:br/>
+      </w:r>
+      <w:r>
+        <w:rPr>
+          <w:lang w:val="nl-NL"/>
+        </w:rPr>
+        <w:t>Maandagmiddag hebben Thijs en Steven voor drie kwartier het ANN besproken. Thijs heeft wat punten van kritiek gegeven (voornamelijk op de bewegende UI).</w:t>
+      </w:r>
+      <w:r>
+        <w:rPr>
+          <w:lang w:val="nl-NL"/>
+        </w:rPr>
+        <w:br/>
+        <w:t>Dinsdag heeft Steven een uur besteed aan het lezen en verbeteren van hoofdstuk 1 en 2.</w:t>
+      </w:r>
+      <w:r>
+        <w:rPr>
+          <w:lang w:val="nl-NL"/>
+        </w:rPr>
+        <w:br/>
+        <w:t xml:space="preserve">Woensdag heeft Steven anderhalf uur besteed aan het lezen en verbeteren van hoofdstukken 3, 4, 5 en 6. In deze tijd heeft Thijs aan de </w:t>
+      </w:r>
+      <w:proofErr w:type="spellStart"/>
+      <w:r>
+        <w:rPr>
+          <w:lang w:val="nl-NL"/>
+        </w:rPr>
+        <w:t>platformer</w:t>
+      </w:r>
+      <w:proofErr w:type="spellEnd"/>
+      <w:r>
+        <w:rPr>
+          <w:lang w:val="nl-NL"/>
+        </w:rPr>
+        <w:t xml:space="preserve"> gewerkt. Hij heeft zich gefocust op het weghalen van </w:t>
+      </w:r>
+      <w:proofErr w:type="spellStart"/>
+      <w:r>
+        <w:rPr>
+          <w:lang w:val="nl-NL"/>
+        </w:rPr>
+        <w:t>nullpointer</w:t>
+      </w:r>
+      <w:proofErr w:type="spellEnd"/>
+      <w:r>
+        <w:rPr>
+          <w:lang w:val="nl-NL"/>
+        </w:rPr>
+        <w:t xml:space="preserve"> </w:t>
+      </w:r>
+      <w:proofErr w:type="spellStart"/>
+      <w:r>
+        <w:rPr>
+          <w:lang w:val="nl-NL"/>
+        </w:rPr>
+        <w:t>exceptions</w:t>
+      </w:r>
+      <w:proofErr w:type="spellEnd"/>
+      <w:r>
+        <w:rPr>
+          <w:lang w:val="nl-NL"/>
+        </w:rPr>
+        <w:t xml:space="preserve"> die de wereld genereren met zich mee bracht.</w:t>
+      </w:r>
+      <w:r>
+        <w:rPr>
+          <w:lang w:val="nl-NL"/>
+        </w:rPr>
+        <w:t xml:space="preserve"> Vervolgens heeft Thijs nog </w:t>
+      </w:r>
+      <w:r>
+        <w:rPr>
+          <w:lang w:val="nl-NL"/>
+        </w:rPr>
+        <w:t>een</w:t>
+      </w:r>
+      <w:r>
+        <w:rPr>
+          <w:lang w:val="nl-NL"/>
+        </w:rPr>
+        <w:t xml:space="preserve"> uur besteed aan het lez</w:t>
+      </w:r>
+      <w:r>
+        <w:rPr>
+          <w:lang w:val="nl-NL"/>
+        </w:rPr>
+        <w:t>en en verbeteren van hoofdstuk 1</w:t>
+      </w:r>
+      <w:r>
+        <w:rPr>
+          <w:lang w:val="nl-NL"/>
+        </w:rPr>
+        <w:t>.</w:t>
+      </w:r>
+      <w:r>
+        <w:rPr>
+          <w:lang w:val="nl-NL"/>
+        </w:rPr>
+        <w:br/>
+        <w:t>Donderdag heeft Thijs tweeëneenhalf uur besteed aan het doorlezen en verbeteren van de hoofdstukken 2 tot en met 6.</w:t>
+      </w:r>
       <w:bookmarkStart w:id="0" w:name="_GoBack"/>
       <w:bookmarkEnd w:id="0"/>
+      <w:r>
+        <w:rPr>
+          <w:lang w:val="nl-NL"/>
+        </w:rPr>
+        <w:t xml:space="preserve"> </w:t>
+      </w:r>
     </w:p>
     <w:p>
       <w:pPr>

</xml_diff>

<commit_message>
Platformer toegevoegd; logboek bijgewerkt
</commit_message>
<xml_diff>
--- a/Final/Logboek Profielwerkstuk.docx
+++ b/Final/Logboek Profielwerkstuk.docx
@@ -3027,16 +3027,165 @@
           <w:lang w:val="nl-NL"/>
         </w:rPr>
         <w:br/>
-        <w:t>Donderdag heeft Thijs tweeëneenhalf uur besteed aan het doorlezen en verbeteren van de hoofdstukken 2 tot en met 6.</w:t>
+        <w:t xml:space="preserve">Donderdag heeft Thijs tweeëneenhalf uur besteed aan het doorlezen en verbeteren van de hoofdstukken 2 tot en met 6. </w:t>
+      </w:r>
+      <w:r>
+        <w:rPr>
+          <w:lang w:val="nl-NL"/>
+        </w:rPr>
+        <w:t>In de les van deze dag hebben we met de begeleider afgesproken dat ze het theoriedeel door zou kijken en verbeterpunten voor ons zou opschrijven. Dit zou in week 41 gebeuren, dat is een de activiteitenweek.</w:t>
+      </w:r>
+      <w:r>
+        <w:rPr>
+          <w:lang w:val="nl-NL"/>
+        </w:rPr>
+        <w:t xml:space="preserve"> Het plan is dan ook om in de vakantie alles af te ronden.</w:t>
+      </w:r>
+      <w:r>
+        <w:rPr>
+          <w:lang w:val="nl-NL"/>
+        </w:rPr>
+        <w:br/>
+        <w:t>Vrijdagavond heeft Thijs een uur gewerkt aan het bewegen van de speler in de wereld van het spel.</w:t>
+      </w:r>
+      <w:r>
+        <w:rPr>
+          <w:lang w:val="nl-NL"/>
+        </w:rPr>
+        <w:t xml:space="preserve"> We hebben een mailtje gestuurd naar een student in haar AI master, toevallig een nicht van Steven, om feedback over het verslag te vragen.</w:t>
+      </w:r>
+    </w:p>
+    <w:p>
+      <w:pPr>
+        <w:rPr>
+          <w:lang w:val="nl-NL"/>
+        </w:rPr>
+      </w:pPr>
+      <w:r>
+        <w:rPr>
+          <w:b/>
+          <w:lang w:val="nl-NL"/>
+        </w:rPr>
+        <w:lastRenderedPageBreak/>
+        <w:t>Week 41</w:t>
+      </w:r>
+      <w:r>
+        <w:rPr>
+          <w:lang w:val="nl-NL"/>
+        </w:rPr>
+        <w:br/>
+        <w:t>Tot en met donderdag waren we in Berlijn.</w:t>
+      </w:r>
+      <w:r>
+        <w:rPr>
+          <w:lang w:val="nl-NL"/>
+        </w:rPr>
+        <w:t xml:space="preserve"> In de tussentijd heeft Stevens nicht feedback kunnen geven. Wij zijn van plan de verbeter punten te verwerken zodra ook de begeleider haar feedback gegeven heeft.</w:t>
+      </w:r>
+      <w:r>
+        <w:rPr>
+          <w:lang w:val="nl-NL"/>
+        </w:rPr>
+        <w:br/>
+        <w:t xml:space="preserve">Zaterdagmiddag heeft Steven de UI van het ANN mooier gemaakt en aan het al bestaande </w:t>
+      </w:r>
+      <w:proofErr w:type="spellStart"/>
+      <w:r>
+        <w:rPr>
+          <w:lang w:val="nl-NL"/>
+        </w:rPr>
+        <w:t>Newton’s</w:t>
+      </w:r>
+      <w:proofErr w:type="spellEnd"/>
+      <w:r>
+        <w:rPr>
+          <w:lang w:val="nl-NL"/>
+        </w:rPr>
+        <w:t xml:space="preserve"> </w:t>
+      </w:r>
+      <w:proofErr w:type="spellStart"/>
+      <w:r>
+        <w:rPr>
+          <w:lang w:val="nl-NL"/>
+        </w:rPr>
+        <w:t>method</w:t>
+      </w:r>
+      <w:proofErr w:type="spellEnd"/>
+      <w:r>
+        <w:rPr>
+          <w:lang w:val="nl-NL"/>
+        </w:rPr>
+        <w:t xml:space="preserve"> programma gewerkt zodat je hier nu je eigen functies kan invullen. Dit nam zo’n tweeëneenhalf uur in beslag. Intussen is Thijs vier uur bezig geweest met het spel. Het loopt nu met aanzienlijk minder haperingen, de speler kan een soort van springen en de wereld is mooi groen en blauw.</w:t>
+      </w:r>
+      <w:r>
+        <w:rPr>
+          <w:lang w:val="nl-NL"/>
+        </w:rPr>
+        <w:br/>
+        <w:t>Maandag heeft Thijs twee uur aan het spel gewerkt. Er zijn nu pits</w:t>
+      </w:r>
+      <w:r>
+        <w:rPr>
+          <w:lang w:val="nl-NL"/>
+        </w:rPr>
+        <w:t xml:space="preserve"> waar de speler in kan vallen.</w:t>
+      </w:r>
+      <w:r>
+        <w:rPr>
+          <w:lang w:val="nl-NL"/>
+        </w:rPr>
+        <w:br/>
+        <w:t>Woensdag sloeg de stress bij ons toe. De realisatie dat het profielwerkstuk aan het einde van de week redelijk af moest zijn kwam nu pas echt binnen.</w:t>
+      </w:r>
+      <w:r>
+        <w:rPr>
+          <w:lang w:val="nl-NL"/>
+        </w:rPr>
+        <w:t xml:space="preserve"> Thijs is namelijk vrijdag en zaterdag weg en we missen beiden de helft van de donderdag. De planning is dat Steven in die komende drie dagen naar het evolutionair programma kijkt en de bronnenlijst op orde maakt door de word bronnen in </w:t>
+      </w:r>
+      <w:proofErr w:type="spellStart"/>
+      <w:r>
+        <w:rPr>
+          <w:lang w:val="nl-NL"/>
+        </w:rPr>
+        <w:t>LaTeX</w:t>
+      </w:r>
+      <w:proofErr w:type="spellEnd"/>
+      <w:r>
+        <w:rPr>
+          <w:lang w:val="nl-NL"/>
+        </w:rPr>
+        <w:t xml:space="preserve"> te zetten. Thijs zal zondag de tekst over het spel schrijven en daarna zullen we, al alle feedback ontvangen is, het gehele verslag gezamenlijk doorlezen en verbeteren.</w:t>
+      </w:r>
+      <w:r>
+        <w:rPr>
+          <w:lang w:val="nl-NL"/>
+        </w:rPr>
+        <w:t xml:space="preserve"> Steven heeft ’s middags twee uur aan het verslag deel over het ANN gewerkt. In totaal hebben Steven en Thijs vandaag 5 uur in een gesprek gezeten. Thijs is om 10:00 begonnen aan het spel te werken. En door de dag heen heeft hij hier 6 à 7 uur aan besteed. De sprong is nu verbeterd, er is een class gemaakt die de aansluiting van een zelflerend systeem mogelijk maakt, de speler zakt niet door de grond heen, de speler kan niet vanaf de zijkant door een blok heenlopen, er kunnen nu valkuilen gemaakt worden en de speler kan een soort van dood gaan. ’s Avonds heeft Thijs het frame veranderd. Er wordt nu gebruikt gemaakt van een </w:t>
+      </w:r>
+      <w:proofErr w:type="spellStart"/>
+      <w:r>
+        <w:rPr>
+          <w:lang w:val="nl-NL"/>
+        </w:rPr>
+        <w:t>CardLayout</w:t>
+      </w:r>
+      <w:proofErr w:type="spellEnd"/>
+      <w:r>
+        <w:rPr>
+          <w:lang w:val="nl-NL"/>
+        </w:rPr>
+        <w:t xml:space="preserve"> waardoor je begint bij een menu en met een knop het spel kan starten.</w:t>
+      </w:r>
+      <w:r>
+        <w:rPr>
+          <w:lang w:val="nl-NL"/>
+        </w:rPr>
+        <w:br/>
+        <w:t>Donderdagochtend heeft Thijs twee uur aan het spel gewerkt. Hij heeft een informatiestukje toegevoegd en wereld generatie opties.</w:t>
       </w:r>
       <w:bookmarkStart w:id="0" w:name="_GoBack"/>
       <w:bookmarkEnd w:id="0"/>
-      <w:r>
-        <w:rPr>
-          <w:lang w:val="nl-NL"/>
-        </w:rPr>
-        <w:t xml:space="preserve"> </w:t>
-      </w:r>
     </w:p>
     <w:p>
       <w:pPr>

</xml_diff>